<commit_message>
Se quitó la migración del legajo de empleados de los requerimientos mínimos. Esto no es parte del propósito principal del sistema.
</commit_message>
<xml_diff>
--- a/site/Docs/Entregas/2012.01.10-Correccion-Propuesta-Trabajo/Propuesta de Trabajo.docx
+++ b/site/Docs/Entregas/2012.01.10-Correccion-Propuesta-Trabajo/Propuesta de Trabajo.docx
@@ -4840,29 +4840,6 @@
           <w:lang w:val="es-AR"/>
         </w:rPr>
         <w:t>” a nuestra base de datos</w:t>
-      </w:r>
-    </w:p>
-    <w:p>
-      <w:pPr>
-        <w:numPr>
-          <w:ilvl w:val="0"/>
-          <w:numId w:val="6"/>
-        </w:numPr>
-        <w:tabs>
-          <w:tab w:val="num" w:pos="720"/>
-        </w:tabs>
-        <w:spacing w:after="0"/>
-        <w:rPr>
-          <w:rFonts w:eastAsia="Times New Roman" w:cs="Times New Roman"/>
-          <w:lang w:val="es-AR"/>
-        </w:rPr>
-      </w:pPr>
-      <w:r>
-        <w:rPr>
-          <w:rFonts w:eastAsia="Times New Roman" w:cs="Times New Roman"/>
-          <w:lang w:val="es-AR"/>
-        </w:rPr>
-        <w:t>Migrar datos de la planilla actual de legajos a nuestra base de datos (alrededor de 50 ítems)</w:t>
       </w:r>
     </w:p>
     <w:p>
@@ -15731,7 +15708,7 @@
 </file>
 
 <file path=customXml/itemProps1.xml><?xml version="1.0" encoding="utf-8"?>
-<ds:datastoreItem xmlns:ds="http://schemas.openxmlformats.org/officeDocument/2006/customXml" ds:itemID="{5A97826A-DD46-461E-B2C0-A2C64B2A4889}">
+<ds:datastoreItem xmlns:ds="http://schemas.openxmlformats.org/officeDocument/2006/customXml" ds:itemID="{09457001-92F2-4645-9000-6EDF8187250B}">
   <ds:schemaRefs>
     <ds:schemaRef ds:uri="http://schemas.openxmlformats.org/officeDocument/2006/bibliography"/>
   </ds:schemaRefs>

</xml_diff>

<commit_message>
Re-redactada la debilidad sobre tecnologías nuevas.
</commit_message>
<xml_diff>
--- a/site/Docs/Entregas/2012.01.10-Correccion-Propuesta-Trabajo/Propuesta de Trabajo.docx
+++ b/site/Docs/Entregas/2012.01.10-Correccion-Propuesta-Trabajo/Propuesta de Trabajo.docx
@@ -5089,7 +5089,14 @@
           <w:rFonts w:eastAsia="Times New Roman"/>
           <w:lang w:val="es-AR"/>
         </w:rPr>
-        <w:t>Algunas de las tecnologías a utilizar serán nuevas para los miembros del equipo, esto dará la oportunidad de conocerlas y aplicarlas en otros proyectos.</w:t>
+        <w:t>Algunas de las tecnologías a utilizar serán nuevas para los miembros del equipo</w:t>
+      </w:r>
+      <w:r>
+        <w:rPr>
+          <w:rFonts w:eastAsia="Times New Roman"/>
+          <w:lang w:val="es-AR"/>
+        </w:rPr>
+        <w:t>.</w:t>
       </w:r>
     </w:p>
     <w:p>
@@ -8595,6 +8602,9 @@
         <w:t>Backlog Sprint 1 (</w:t>
       </w:r>
       <w:r>
+        <w:rPr>
+          <w:lang w:val="es-AR"/>
+        </w:rPr>
         <w:t>Preliminar</w:t>
       </w:r>
       <w:r>
@@ -9184,7 +9194,7 @@
         <w:rPr>
           <w:noProof/>
         </w:rPr>
-        <w:t>7</w:t>
+        <w:t>8</w:t>
       </w:r>
     </w:fldSimple>
     <w:r>
@@ -15708,7 +15718,7 @@
 </file>
 
 <file path=customXml/itemProps1.xml><?xml version="1.0" encoding="utf-8"?>
-<ds:datastoreItem xmlns:ds="http://schemas.openxmlformats.org/officeDocument/2006/customXml" ds:itemID="{09457001-92F2-4645-9000-6EDF8187250B}">
+<ds:datastoreItem xmlns:ds="http://schemas.openxmlformats.org/officeDocument/2006/customXml" ds:itemID="{D5267DB3-F59D-4627-80CE-256B5E340415}">
   <ds:schemaRefs>
     <ds:schemaRef ds:uri="http://schemas.openxmlformats.org/officeDocument/2006/bibliography"/>
   </ds:schemaRefs>

</xml_diff>